<commit_message>
deixei ficha.docx mais legível e coloquei de volta as senhas
</commit_message>
<xml_diff>
--- a/backend/capacita/doc/ficha.docx
+++ b/backend/capacita/doc/ficha.docx
@@ -2476,8 +2476,6 @@
           <w:vertAlign w:val="baseline"/>
         </w:rPr>
       </w:pPr>
-      <w:bookmarkStart w:id="1" w:name="_GoBack"/>
-      <w:bookmarkEnd w:id="1"/>
     </w:p>
     <w:p>
       <w:pPr>
@@ -2934,7 +2932,7 @@
     </w:p>
     <w:p>
       <w:pPr>
-        <w:jc w:val="left"/>
+        <w:jc w:val="both"/>
         <w:rPr>
           <w:rFonts w:ascii="Arial" w:hAnsi="Arial" w:eastAsia="Arial" w:cs="Arial"/>
           <w:b w:val="0"/>
@@ -3059,23 +3057,23 @@
     </w:p>
     <w:p>
       <w:pPr>
-        <w:jc w:val="left"/>
-        <w:rPr>
-          <w:rFonts w:ascii="Arial" w:hAnsi="Arial" w:eastAsia="Arial" w:cs="Arial"/>
-          <w:b w:val="0"/>
-          <w:i w:val="0"/>
-          <w:strike w:val="0"/>
-          <w:color w:val="000000"/>
-          <w:sz w:val="24"/>
-          <w:szCs w:val="24"/>
-          <w:u w:val="none"/>
-          <w:vertAlign w:val="baseline"/>
-        </w:rPr>
-      </w:pPr>
-    </w:p>
-    <w:p>
-      <w:pPr>
-        <w:jc w:val="left"/>
+        <w:jc w:val="both"/>
+        <w:rPr>
+          <w:rFonts w:ascii="Arial" w:hAnsi="Arial" w:eastAsia="Arial" w:cs="Arial"/>
+          <w:b w:val="0"/>
+          <w:i w:val="0"/>
+          <w:strike w:val="0"/>
+          <w:color w:val="000000"/>
+          <w:sz w:val="24"/>
+          <w:szCs w:val="24"/>
+          <w:u w:val="none"/>
+          <w:vertAlign w:val="baseline"/>
+        </w:rPr>
+      </w:pPr>
+    </w:p>
+    <w:p>
+      <w:pPr>
+        <w:jc w:val="both"/>
         <w:rPr>
           <w:rFonts w:ascii="Arial" w:hAnsi="Arial" w:eastAsia="Arial" w:cs="Arial"/>
           <w:b w:val="0"/>
@@ -3168,23 +3166,23 @@
     </w:p>
     <w:p>
       <w:pPr>
-        <w:jc w:val="left"/>
-        <w:rPr>
-          <w:rFonts w:ascii="Arial" w:hAnsi="Arial" w:eastAsia="Arial" w:cs="Arial"/>
-          <w:b w:val="0"/>
-          <w:i w:val="0"/>
-          <w:strike w:val="0"/>
-          <w:color w:val="000000"/>
-          <w:sz w:val="24"/>
-          <w:szCs w:val="24"/>
-          <w:u w:val="none"/>
-          <w:vertAlign w:val="baseline"/>
-        </w:rPr>
-      </w:pPr>
-    </w:p>
-    <w:p>
-      <w:pPr>
-        <w:jc w:val="left"/>
+        <w:jc w:val="both"/>
+        <w:rPr>
+          <w:rFonts w:ascii="Arial" w:hAnsi="Arial" w:eastAsia="Arial" w:cs="Arial"/>
+          <w:b w:val="0"/>
+          <w:i w:val="0"/>
+          <w:strike w:val="0"/>
+          <w:color w:val="000000"/>
+          <w:sz w:val="24"/>
+          <w:szCs w:val="24"/>
+          <w:u w:val="none"/>
+          <w:vertAlign w:val="baseline"/>
+        </w:rPr>
+      </w:pPr>
+    </w:p>
+    <w:p>
+      <w:pPr>
+        <w:jc w:val="both"/>
         <w:rPr>
           <w:rFonts w:ascii="Arial" w:hAnsi="Arial" w:eastAsia="Arial" w:cs="Arial"/>
           <w:b w:val="0"/>
@@ -3277,23 +3275,23 @@
     </w:p>
     <w:p>
       <w:pPr>
-        <w:jc w:val="left"/>
-        <w:rPr>
-          <w:rFonts w:ascii="Arial" w:hAnsi="Arial" w:eastAsia="Arial" w:cs="Arial"/>
-          <w:b w:val="0"/>
-          <w:i w:val="0"/>
-          <w:strike w:val="0"/>
-          <w:color w:val="000000"/>
-          <w:sz w:val="24"/>
-          <w:szCs w:val="24"/>
-          <w:u w:val="none"/>
-          <w:vertAlign w:val="baseline"/>
-        </w:rPr>
-      </w:pPr>
-    </w:p>
-    <w:p>
-      <w:pPr>
-        <w:jc w:val="left"/>
+        <w:jc w:val="both"/>
+        <w:rPr>
+          <w:rFonts w:ascii="Arial" w:hAnsi="Arial" w:eastAsia="Arial" w:cs="Arial"/>
+          <w:b w:val="0"/>
+          <w:i w:val="0"/>
+          <w:strike w:val="0"/>
+          <w:color w:val="000000"/>
+          <w:sz w:val="24"/>
+          <w:szCs w:val="24"/>
+          <w:u w:val="none"/>
+          <w:vertAlign w:val="baseline"/>
+        </w:rPr>
+      </w:pPr>
+    </w:p>
+    <w:p>
+      <w:pPr>
+        <w:jc w:val="both"/>
         <w:rPr>
           <w:rFonts w:ascii="Arial" w:hAnsi="Arial" w:eastAsia="Arial" w:cs="Arial"/>
           <w:b w:val="0"/>
@@ -3676,71 +3674,23 @@
       <w:pPr>
         <w:jc w:val="center"/>
         <w:rPr>
-          <w:sz w:val="24"/>
-          <w:szCs w:val="24"/>
-        </w:rPr>
-      </w:pPr>
-      <w:r>
-        <mc:AlternateContent>
-          <mc:Choice Requires="wps">
-            <w:drawing>
-              <wp:anchor distT="0" distB="0" distL="114300" distR="114300" simplePos="0" relativeHeight="251659264" behindDoc="0" locked="0" layoutInCell="1" allowOverlap="1">
-                <wp:simplePos x="0" y="0"/>
-                <wp:positionH relativeFrom="column">
-                  <wp:posOffset>1727200</wp:posOffset>
-                </wp:positionH>
-                <wp:positionV relativeFrom="paragraph">
-                  <wp:posOffset>101600</wp:posOffset>
-                </wp:positionV>
-                <wp:extent cx="3209925" cy="12700"/>
-                <wp:effectExtent l="0" t="0" r="0" b="0"/>
-                <wp:wrapNone/>
-                <wp:docPr id="1" name="Conector de Seta Reta 1"/>
-                <wp:cNvGraphicFramePr/>
-                <a:graphic xmlns:a="http://schemas.openxmlformats.org/drawingml/2006/main">
-                  <a:graphicData uri="http://schemas.microsoft.com/office/word/2010/wordprocessingShape">
-                    <wps:wsp>
-                      <wps:cNvCnPr/>
-                      <wps:spPr>
-                        <a:xfrm>
-                          <a:off x="3741038" y="3780000"/>
-                          <a:ext cx="3209925" cy="0"/>
-                        </a:xfrm>
-                        <a:prstGeom prst="straightConnector1">
-                          <a:avLst/>
-                        </a:prstGeom>
-                        <a:noFill/>
-                        <a:ln w="12700" cap="flat" cmpd="sng">
-                          <a:solidFill>
-                            <a:schemeClr val="accent1"/>
-                          </a:solidFill>
-                          <a:prstDash val="solid"/>
-                          <a:miter lim="800000"/>
-                          <a:headEnd type="none" w="sm" len="sm"/>
-                          <a:tailEnd type="none" w="sm" len="sm"/>
-                        </a:ln>
-                      </wps:spPr>
-                      <wps:bodyPr spcFirstLastPara="1" wrap="square" lIns="91425" tIns="91425" rIns="91425" bIns="91425" anchor="ctr" anchorCtr="0">
-                        <a:noAutofit/>
-                      </wps:bodyPr>
-                    </wps:wsp>
-                  </a:graphicData>
-                </a:graphic>
-              </wp:anchor>
-            </w:drawing>
-          </mc:Choice>
-          <mc:Fallback>
-            <w:pict>
-              <v:shape id="_x0000_s1026" o:spid="_x0000_s1026" o:spt="32" type="#_x0000_t32" style="position:absolute;left:0pt;margin-left:136pt;margin-top:8pt;height:1pt;width:252.75pt;z-index:251659264;mso-width-relative:page;mso-height-relative:page;" filled="f" stroked="t" coordsize="21600,21600" o:gfxdata="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">
-                <v:fill on="f" focussize="0,0"/>
-                <v:stroke weight="1pt" color="#4F81BD [3204]" miterlimit="8" joinstyle="miter" startarrowwidth="narrow" startarrowlength="short" endarrowwidth="narrow" endarrowlength="short"/>
-                <v:imagedata o:title=""/>
-                <o:lock v:ext="edit" aspectratio="f"/>
-              </v:shape>
-            </w:pict>
-          </mc:Fallback>
-        </mc:AlternateContent>
-      </w:r>
+          <w:rFonts w:hint="default"/>
+          <w:sz w:val="24"/>
+          <w:szCs w:val="24"/>
+          <w:lang w:val="pt-BR"/>
+        </w:rPr>
+      </w:pPr>
+      <w:r>
+        <w:rPr>
+          <w:rFonts w:hint="default"/>
+          <w:sz w:val="24"/>
+          <w:szCs w:val="24"/>
+          <w:lang w:val="pt-BR"/>
+        </w:rPr>
+        <w:t>_________________________________________________</w:t>
+      </w:r>
+      <w:bookmarkStart w:id="1" w:name="_GoBack"/>
+      <w:bookmarkEnd w:id="1"/>
     </w:p>
     <w:p>
       <w:pPr>
@@ -4021,7 +3971,7 @@
     <w:lsdException w:unhideWhenUsed="0" w:uiPriority="0" w:semiHidden="0" w:name="Normal Indent"/>
     <w:lsdException w:unhideWhenUsed="0" w:uiPriority="0" w:semiHidden="0" w:name="footnote text"/>
     <w:lsdException w:unhideWhenUsed="0" w:uiPriority="0" w:semiHidden="0" w:name="annotation text"/>
-    <w:lsdException w:unhideWhenUsed="0" w:uiPriority="0" w:semiHidden="0" w:name="header"/>
+    <w:lsdException w:qFormat="1" w:unhideWhenUsed="0" w:uiPriority="0" w:semiHidden="0" w:name="header"/>
     <w:lsdException w:qFormat="1" w:unhideWhenUsed="0" w:uiPriority="0" w:semiHidden="0" w:name="footer"/>
     <w:lsdException w:unhideWhenUsed="0" w:uiPriority="0" w:semiHidden="0" w:name="index heading"/>
     <w:lsdException w:qFormat="1" w:uiPriority="0" w:name="caption"/>
@@ -4299,6 +4249,7 @@
   <w:style w:type="paragraph" w:styleId="11">
     <w:name w:val="header"/>
     <w:basedOn w:val="1"/>
+    <w:qFormat/>
     <w:uiPriority w:val="0"/>
     <w:pPr>
       <w:tabs>
@@ -4664,23 +4615,4 @@
     </a:lnDef>
   </a:objectDefaults>
 </a:theme>
-</file>
-
-<file path=customXml/item1.xml><?xml version="1.0" encoding="utf-8"?>
-<s:customData xmlns="http://www.wps.cn/officeDocument/2013/wpsCustomData" xmlns:s="http://www.wps.cn/officeDocument/2013/wpsCustomData">
-  <customSectProps>
-    <customSectPr/>
-  </customSectProps>
-  <customShpExts>
-    <customShpInfo spid="_x0000_s1026" textRotate="1"/>
-  </customShpExts>
-</s:customData>
-</file>
-
-<file path=customXml/itemProps1.xml><?xml version="1.0" encoding="utf-8"?>
-<ds:datastoreItem xmlns:ds="http://schemas.openxmlformats.org/officeDocument/2006/customXml" ds:itemID="{B1977F7D-205B-4081-913C-38D41E755F92}">
-  <ds:schemaRefs>
-    <ds:schemaRef ds:uri="http://www.wps.cn/officeDocument/2013/wpsCustomData"/>
-  </ds:schemaRefs>
-</ds:datastoreItem>
 </file>
</xml_diff>